<commit_message>
formating of minor project display updated
</commit_message>
<xml_diff>
--- a/src/ITER/Sem2/minorProject/Golf Club Database Project.docx
+++ b/src/ITER/Sem2/minorProject/Golf Club Database Project.docx
@@ -71,15 +71,13 @@
         <w:jc w:val="both"/>
       </w:pPr>
       <w:r>
-        <w:t xml:space="preserve">The Golf Club Database project is designed to manage the information of club members and provide functionalities </w:t>
-      </w:r>
-      <w:proofErr w:type="spellStart"/>
-      <w:r>
-        <w:t>tofilter</w:t>
-      </w:r>
-      <w:proofErr w:type="spellEnd"/>
-      <w:r>
-        <w:t xml:space="preserve"> members based on certain criteria.</w:t>
+        <w:t>The Golf Club Database project is designed to manage the information of club members and provide functionalities to</w:t>
+      </w:r>
+      <w:r>
+        <w:t xml:space="preserve"> </w:t>
+      </w:r>
+      <w:r>
+        <w:t>filter members based on certain criteria.</w:t>
       </w:r>
     </w:p>
     <w:p>
@@ -146,15 +144,10 @@
         <w:t>Member:</w:t>
       </w:r>
       <w:r>
-        <w:t xml:space="preserve"> </w:t>
-      </w:r>
-      <w:r>
-        <w:t xml:space="preserve"> </w:t>
+        <w:t xml:space="preserve">  </w:t>
       </w:r>
       <w:r>
         <w:tab/>
-      </w:r>
-      <w:r>
         <w:t xml:space="preserve">This class represents a golf club member. It contains private fields such as </w:t>
       </w:r>
       <w:proofErr w:type="spellStart"/>
@@ -209,10 +202,7 @@
         <w:t>Date:</w:t>
       </w:r>
       <w:r>
-        <w:t xml:space="preserve"> </w:t>
-      </w:r>
-      <w:r>
-        <w:t xml:space="preserve">     </w:t>
+        <w:t xml:space="preserve">      </w:t>
       </w:r>
       <w:r>
         <w:tab/>
@@ -240,10 +230,7 @@
         <w:t>Filter:</w:t>
       </w:r>
       <w:r>
-        <w:t xml:space="preserve"> </w:t>
-      </w:r>
-      <w:r>
-        <w:t xml:space="preserve">          </w:t>
+        <w:t xml:space="preserve">           </w:t>
       </w:r>
       <w:r>
         <w:tab/>
@@ -313,8 +300,6 @@
       </w:r>
       <w:r>
         <w:tab/>
-      </w:r>
-      <w:r>
         <w:t xml:space="preserve">This is the main class of the project. It contains the </w:t>
       </w:r>
       <w:proofErr w:type="gramStart"/>
@@ -840,19 +825,21 @@
           <w:szCs w:val="28"/>
         </w:rPr>
       </w:pPr>
-      <w:r>
-        <w:rPr>
-          <w:b/>
-          <w:bCs/>
+    </w:p>
+    <w:p>
+      <w:pPr>
+        <w:ind w:hanging="1134"/>
+        <w:jc w:val="center"/>
+      </w:pPr>
+      <w:r>
+        <w:rPr>
           <w:noProof/>
-          <w:sz w:val="28"/>
-          <w:szCs w:val="28"/>
         </w:rPr>
         <w:drawing>
-          <wp:inline distT="0" distB="0" distL="0" distR="0" wp14:anchorId="24A85BA9" wp14:editId="04E88592">
-            <wp:extent cx="4798088" cy="8088614"/>
-            <wp:effectExtent l="0" t="0" r="2540" b="8255"/>
-            <wp:docPr id="1220179648" name="Picture 10"/>
+          <wp:inline distT="0" distB="0" distL="0" distR="0" wp14:anchorId="238A9352" wp14:editId="4E968344">
+            <wp:extent cx="5943600" cy="6525895"/>
+            <wp:effectExtent l="0" t="0" r="0" b="8255"/>
+            <wp:docPr id="1720902316" name="Picture 1"/>
             <wp:cNvGraphicFramePr>
               <a:graphicFrameLocks xmlns:a="http://schemas.openxmlformats.org/drawingml/2006/main" noChangeAspect="1"/>
             </wp:cNvGraphicFramePr>
@@ -860,13 +847,13 @@
               <a:graphicData uri="http://schemas.openxmlformats.org/drawingml/2006/picture">
                 <pic:pic xmlns:pic="http://schemas.openxmlformats.org/drawingml/2006/picture">
                   <pic:nvPicPr>
-                    <pic:cNvPr id="0" name="Picture 10"/>
+                    <pic:cNvPr id="0" name="Picture 1"/>
                     <pic:cNvPicPr>
                       <a:picLocks noChangeAspect="1" noChangeArrowheads="1"/>
                     </pic:cNvPicPr>
                   </pic:nvPicPr>
                   <pic:blipFill>
-                    <a:blip r:embed="rId7">
+                    <a:blip r:embed="rId7" cstate="print">
                       <a:extLst>
                         <a:ext uri="{28A0092B-C50C-407E-A947-70E740481C1C}">
                           <a14:useLocalDpi xmlns:a14="http://schemas.microsoft.com/office/drawing/2010/main" val="0"/>
@@ -881,7 +868,7 @@
                   <pic:spPr bwMode="auto">
                     <a:xfrm>
                       <a:off x="0" y="0"/>
-                      <a:ext cx="4820140" cy="8125789"/>
+                      <a:ext cx="5943600" cy="6525895"/>
                     </a:xfrm>
                     <a:prstGeom prst="rect">
                       <a:avLst/>
@@ -897,11 +884,6 @@
           </wp:inline>
         </w:drawing>
       </w:r>
-    </w:p>
-    <w:p>
-      <w:pPr>
-        <w:ind w:hanging="1134"/>
-      </w:pPr>
     </w:p>
     <w:sectPr>
       <w:pgSz w:w="12240" w:h="15840"/>

</xml_diff>